<commit_message>
Created place for next version
</commit_message>
<xml_diff>
--- a/ExternalInput/CoryCasanave/Discussion of rigidity of roles.docx
+++ b/ExternalInput/CoryCasanave/Discussion of rigidity of roles.docx
@@ -52,7 +52,13 @@
         <w:jc w:val="center"/>
       </w:pPr>
       <w:r>
-        <w:t>Cory Casanave 5/26/2016</w:t>
+        <w:t xml:space="preserve">Cory Casanave </w:t>
+      </w:r>
+      <w:r>
+        <w:t>6/1</w:t>
+      </w:r>
+      <w:r>
+        <w:t>/2016</w:t>
       </w:r>
     </w:p>
     <w:p>
@@ -157,7 +163,7 @@
     </w:p>
     <w:p>
       <w:r>
-        <w:t xml:space="preserve">Our intent in this document is to make </w:t>
+        <w:t xml:space="preserve">Our intent in this document is to </w:t>
       </w:r>
       <w:r>
         <w:t xml:space="preserve">initiate a discussion leading to </w:t>
@@ -227,10 +233,10 @@
             <v:path o:extrusionok="f" gradientshapeok="t" o:connecttype="rect"/>
             <o:lock v:ext="edit" aspectratio="t"/>
           </v:shapetype>
-          <v:shape id="_x0000_i1025" type="#_x0000_t75" style="width:330.45pt;height:193.55pt" o:ole="">
+          <v:shape id="_x0000_i1025" type="#_x0000_t75" style="width:330.6pt;height:193.2pt" o:ole="">
             <v:imagedata r:id="rId4" o:title=""/>
           </v:shape>
-          <o:OLEObject Type="Embed" ProgID="Unknown" ShapeID="_x0000_i1025" DrawAspect="Content" ObjectID="_1525791496" r:id="rId5"/>
+          <o:OLEObject Type="Embed" ProgID="Unknown" ShapeID="_x0000_i1025" DrawAspect="Content" ObjectID="_1526307706" r:id="rId5"/>
         </w:object>
       </w:r>
     </w:p>
@@ -249,10 +255,10 @@
     <w:p>
       <w:r>
         <w:object w:dxaOrig="9591" w:dyaOrig="4577">
-          <v:shape id="_x0000_i1026" type="#_x0000_t75" style="width:236.4pt;height:113.2pt" o:ole="">
+          <v:shape id="_x0000_i1026" type="#_x0000_t75" style="width:236.4pt;height:113.4pt" o:ole="">
             <v:imagedata r:id="rId6" o:title=""/>
           </v:shape>
-          <o:OLEObject Type="Embed" ProgID="Unknown" ShapeID="_x0000_i1026" DrawAspect="Content" ObjectID="_1525791497" r:id="rId7"/>
+          <o:OLEObject Type="Embed" ProgID="Unknown" ShapeID="_x0000_i1026" DrawAspect="Content" ObjectID="_1526307707" r:id="rId7"/>
         </w:object>
       </w:r>
     </w:p>
@@ -451,7 +457,13 @@
         <w:t>role</w:t>
       </w:r>
       <w:r>
-        <w:t xml:space="preserve"> as a </w:t>
+        <w:t xml:space="preserve"> </w:t>
+      </w:r>
+      <w:r>
+        <w:t>being</w:t>
+      </w:r>
+      <w:r>
+        <w:t xml:space="preserve"> a </w:t>
       </w:r>
       <w:proofErr w:type="spellStart"/>
       <w:r>
@@ -459,10 +471,22 @@
       </w:r>
       <w:proofErr w:type="spellEnd"/>
       <w:r>
-        <w:t xml:space="preserve"> of a rigid type</w:t>
-      </w:r>
-      <w:r>
-        <w:t>, which would be a role in OntoUML. In SIMF this would be a required role of a rigid type.</w:t>
+        <w:t xml:space="preserve"> of a </w:t>
+      </w:r>
+      <w:r>
+        <w:t>(regular)</w:t>
+      </w:r>
+      <w:r>
+        <w:t xml:space="preserve"> type</w:t>
+      </w:r>
+      <w:r>
+        <w:t xml:space="preserve">, which would be </w:t>
+      </w:r>
+      <w:r>
+        <w:t>illegal</w:t>
+      </w:r>
+      <w:r>
+        <w:t xml:space="preserve"> in OntoUML. In SIMF this would be a required role of a rigid type.</w:t>
       </w:r>
     </w:p>
     <w:p>
@@ -548,9 +572,17 @@
         <w:t xml:space="preserve"> type may not directly classify a rigid type</w:t>
       </w:r>
       <w:r>
+        <w:rPr>
+          <w:b/>
+          <w:color w:val="FF0000"/>
+        </w:rPr>
         <w:t xml:space="preserve"> (is this correct?)</w:t>
       </w:r>
       <w:r>
+        <w:rPr>
+          <w:b/>
+          <w:color w:val="FF0000"/>
+        </w:rPr>
         <w:t>.</w:t>
       </w:r>
     </w:p>
@@ -745,6 +777,67 @@
         <w:pStyle w:val="Heading3"/>
       </w:pPr>
       <w:r>
+        <w:t>Potential Errors</w:t>
+      </w:r>
+    </w:p>
+    <w:p>
+      <w:r>
+        <w:t xml:space="preserve">In OntoUML there is no specification of what a </w:t>
+      </w:r>
+      <w:proofErr w:type="spellStart"/>
+      <w:r>
+        <w:t>mixin</w:t>
+      </w:r>
+      <w:proofErr w:type="spellEnd"/>
+      <w:r>
+        <w:t xml:space="preserve"> mixes into. The only specification is based on the set of role </w:t>
+      </w:r>
+      <w:proofErr w:type="spellStart"/>
+      <w:r>
+        <w:t>sortals</w:t>
+      </w:r>
+      <w:proofErr w:type="spellEnd"/>
+      <w:r>
+        <w:t xml:space="preserve">. This would, for example, allow “Rock” to be a “Rock Customer” – clearly nonsense. It would seem reasonable for </w:t>
+      </w:r>
+      <w:proofErr w:type="spellStart"/>
+      <w:r>
+        <w:t>mixins</w:t>
+      </w:r>
+      <w:proofErr w:type="spellEnd"/>
+      <w:r>
+        <w:t xml:space="preserve"> to specify what they can mix into (SIMF &lt;&lt;Classifies&gt;&gt;) – at least as an option.  On the inverse side, a modeler using a conceptual framework with defined role </w:t>
+      </w:r>
+      <w:proofErr w:type="spellStart"/>
+      <w:r>
+        <w:t>mixins</w:t>
+      </w:r>
+      <w:proofErr w:type="spellEnd"/>
+      <w:r>
+        <w:t xml:space="preserve"> may not be aware of all the role </w:t>
+      </w:r>
+      <w:proofErr w:type="spellStart"/>
+      <w:r>
+        <w:t>mixins</w:t>
+      </w:r>
+      <w:proofErr w:type="spellEnd"/>
+      <w:r>
+        <w:t xml:space="preserve"> and fail to create the required role </w:t>
+      </w:r>
+      <w:proofErr w:type="spellStart"/>
+      <w:r>
+        <w:t>sortals</w:t>
+      </w:r>
+      <w:proofErr w:type="spellEnd"/>
+      <w:r>
+        <w:t xml:space="preserve"> for each kind, even if those kinds were based off of a type in the conceptual framework.</w:t>
+      </w:r>
+    </w:p>
+    <w:p>
+      <w:pPr>
+        <w:pStyle w:val="Heading3"/>
+      </w:pPr>
+      <w:r>
         <w:t>Return on investment</w:t>
       </w:r>
     </w:p>
@@ -799,11 +892,17 @@
     </w:p>
     <w:p>
       <w:r>
-        <w:t xml:space="preserve">SIMF requires a common </w:t>
-      </w:r>
-      <w:proofErr w:type="spellStart"/>
-      <w:r>
-        <w:t>subertype</w:t>
+        <w:t>SIMF requir</w:t>
+      </w:r>
+      <w:r>
+        <w:t xml:space="preserve">es a common </w:t>
+      </w:r>
+      <w:proofErr w:type="spellStart"/>
+      <w:r>
+        <w:t>sup</w:t>
+      </w:r>
+      <w:r>
+        <w:t>ertype</w:t>
       </w:r>
       <w:proofErr w:type="spellEnd"/>
       <w:r>
@@ -831,7 +930,13 @@
       </w:r>
       <w:proofErr w:type="spellEnd"/>
       <w:r>
-        <w:t xml:space="preserve"> rather than subtypes introduces far less noise and in many cases becomes an reasonable target for relationships.</w:t>
+        <w:t xml:space="preserve"> rather than subtypes introduces far less noise and in many cases becomes an reasonable target for relationships</w:t>
+      </w:r>
+      <w:r>
+        <w:t xml:space="preserve"> and base for other roles</w:t>
+      </w:r>
+      <w:r>
+        <w:t>.</w:t>
       </w:r>
     </w:p>
     <w:p>
@@ -871,20 +976,14 @@
         <w:t xml:space="preserve"> and SIMF facets. If not the same our goal should be to at least have the relationship between the concepts well defined.</w:t>
       </w:r>
       <w:r>
-        <w:t xml:space="preserve"> If they are different, it would be desirable for OntoUML to be cleanly layered on top of SIMF.</w:t>
-      </w:r>
-    </w:p>
-    <w:p>
-      <w:r>
-        <w:t xml:space="preserve">One potential would be to interpret a SIMF Facet as mapping to a pattern of a OntoUML </w:t>
-      </w:r>
-      <w:proofErr w:type="spellStart"/>
-      <w:r>
-        <w:t>Mixin</w:t>
-      </w:r>
-      <w:proofErr w:type="spellEnd"/>
-      <w:r>
-        <w:t xml:space="preserve"> and a non-rigid </w:t>
+        <w:t xml:space="preserve"> If they are different, it would be </w:t>
+      </w:r>
+      <w:r>
+        <w:lastRenderedPageBreak/>
+        <w:t>desirable for OntoUML to be cleanly layered on top of SIMF.</w:t>
+      </w:r>
+      <w:r>
+        <w:t xml:space="preserve"> It may be preferable for OntoUML to be more specific and class the </w:t>
       </w:r>
       <w:proofErr w:type="spellStart"/>
       <w:r>
@@ -892,40 +991,88 @@
       </w:r>
       <w:proofErr w:type="spellEnd"/>
       <w:r>
-        <w:t xml:space="preserve"> for each concrete </w:t>
-      </w:r>
-      <w:proofErr w:type="spellStart"/>
-      <w:r>
-        <w:t>supertype</w:t>
-      </w:r>
-      <w:proofErr w:type="spellEnd"/>
-      <w:r>
-        <w:t xml:space="preserve"> of the type the </w:t>
-      </w:r>
-      <w:proofErr w:type="spellStart"/>
-      <w:r>
-        <w:t>Mixin</w:t>
-      </w:r>
-      <w:proofErr w:type="spellEnd"/>
-      <w:r>
-        <w:t xml:space="preserve"> &lt;&lt;classifies&gt;&gt;.</w:t>
-      </w:r>
-    </w:p>
-    <w:p>
-      <w:r>
-        <w:t xml:space="preserve">The other difference is that SIMF allows a concrete type to inherit a role as a required (rather than dynamic) type. This is an OntoUML error. This pattern has proved useful in threat/risk (e.g. an organization inherits the authority role). I don’t know about FIBO. Allowing this pattern is also a choice, </w:t>
-      </w:r>
-      <w:r>
-        <w:lastRenderedPageBreak/>
-        <w:t>we would prefer to continue to allow it.</w:t>
-      </w:r>
-      <w:r>
-        <w:t xml:space="preserve"> Initially we did not</w:t>
+        <w:t xml:space="preserve"> role a &lt;&lt;Role </w:t>
+      </w:r>
+      <w:proofErr w:type="spellStart"/>
+      <w:r>
+        <w:t>Sortal</w:t>
+      </w:r>
+      <w:proofErr w:type="spellEnd"/>
+      <w:r>
+        <w:t xml:space="preserve">&gt;&gt; and/or to allow a </w:t>
+      </w:r>
+      <w:proofErr w:type="spellStart"/>
+      <w:r>
+        <w:t>mixin</w:t>
+      </w:r>
+      <w:proofErr w:type="spellEnd"/>
+      <w:r>
+        <w:t xml:space="preserve"> to specify what it can mix into (don’t think this conflicts with the theory?).</w:t>
+      </w:r>
+    </w:p>
+    <w:p>
+      <w:r>
+        <w:t>An</w:t>
       </w:r>
       <w:bookmarkStart w:id="0" w:name="_GoBack"/>
       <w:bookmarkEnd w:id="0"/>
       <w:r>
-        <w:t xml:space="preserve"> allow it but found it needed to easily express the domain intent.</w:t>
+        <w:t>other</w:t>
+      </w:r>
+      <w:r>
+        <w:t xml:space="preserve"> potential would be to interpret a SIMF Facet as mapping to a pattern of a OntoUML </w:t>
+      </w:r>
+      <w:proofErr w:type="spellStart"/>
+      <w:r>
+        <w:t>Mixin</w:t>
+      </w:r>
+      <w:proofErr w:type="spellEnd"/>
+      <w:r>
+        <w:t xml:space="preserve"> and a non-rigid </w:t>
+      </w:r>
+      <w:proofErr w:type="spellStart"/>
+      <w:r>
+        <w:t>sortal</w:t>
+      </w:r>
+      <w:proofErr w:type="spellEnd"/>
+      <w:r>
+        <w:t xml:space="preserve"> for each concrete </w:t>
+      </w:r>
+      <w:proofErr w:type="spellStart"/>
+      <w:r>
+        <w:t>supertype</w:t>
+      </w:r>
+      <w:proofErr w:type="spellEnd"/>
+      <w:r>
+        <w:t xml:space="preserve"> of the type the </w:t>
+      </w:r>
+      <w:proofErr w:type="spellStart"/>
+      <w:r>
+        <w:t>Mixin</w:t>
+      </w:r>
+      <w:proofErr w:type="spellEnd"/>
+      <w:r>
+        <w:t xml:space="preserve"> &lt;&lt;classifies&gt;&gt;.</w:t>
+      </w:r>
+    </w:p>
+    <w:p>
+      <w:r>
+        <w:t xml:space="preserve">The other difference is that SIMF allows a concrete type to inherit a role as a required (rather than dynamic) type. This is </w:t>
+      </w:r>
+      <w:r>
+        <w:t>considered by</w:t>
+      </w:r>
+      <w:r>
+        <w:t xml:space="preserve"> OntoUML </w:t>
+      </w:r>
+      <w:r>
+        <w:t xml:space="preserve">to be an </w:t>
+      </w:r>
+      <w:r>
+        <w:t>error. This pattern has proved useful in threat/risk (e.g. an organization inherits the authority role). I don’t know about FIBO. Allowing this pattern is also a choice, we would prefer to continue to allow it.</w:t>
+      </w:r>
+      <w:r>
+        <w:t xml:space="preserve"> Initially we did not allow it but found it needed to easily express the domain intent.</w:t>
       </w:r>
     </w:p>
     <w:p>

</xml_diff>